<commit_message>
program + link session docs
</commit_message>
<xml_diff>
--- a/content/programme/DBpedia_Session_1.docx
+++ b/content/programme/DBpedia_Session_1.docx
@@ -187,12 +187,12 @@
                 <wp:inline distB="114300" distT="114300" distL="114300" distR="114300">
                   <wp:extent cx="1435100" cy="1435100"/>
                   <wp:effectExtent b="0" l="0" r="0" t="0"/>
-                  <wp:docPr id="3" name="image2.jpg"/>
+                  <wp:docPr id="3" name="image3.jpg"/>
                   <a:graphic>
                     <a:graphicData uri="http://schemas.openxmlformats.org/drawingml/2006/picture">
                       <pic:pic>
                         <pic:nvPicPr>
-                          <pic:cNvPr id="0" name="image2.jpg"/>
+                          <pic:cNvPr id="0" name="image3.jpg"/>
                           <pic:cNvPicPr preferRelativeResize="0"/>
                         </pic:nvPicPr>
                         <pic:blipFill>
@@ -766,12 +766,12 @@
                 <wp:inline distB="114300" distT="114300" distL="114300" distR="114300">
                   <wp:extent cx="1435100" cy="1435100"/>
                   <wp:effectExtent b="0" l="0" r="0" t="0"/>
-                  <wp:docPr id="1" name="image3.jpg"/>
+                  <wp:docPr id="1" name="image2.jpg"/>
                   <a:graphic>
                     <a:graphicData uri="http://schemas.openxmlformats.org/drawingml/2006/picture">
                       <pic:pic>
                         <pic:nvPicPr>
-                          <pic:cNvPr id="0" name="image3.jpg"/>
+                          <pic:cNvPr id="0" name="image2.jpg"/>
                           <pic:cNvPicPr preferRelativeResize="0"/>
                         </pic:nvPicPr>
                         <pic:blipFill>

</xml_diff>

<commit_message>
program updated + fix dbpedia sessions
</commit_message>
<xml_diff>
--- a/content/programme/DBpedia_Session_1.docx
+++ b/content/programme/DBpedia_Session_1.docx
@@ -187,7 +187,7 @@
                 <wp:inline distB="114300" distT="114300" distL="114300" distR="114300">
                   <wp:extent cx="1435100" cy="1435100"/>
                   <wp:effectExtent b="0" l="0" r="0" t="0"/>
-                  <wp:docPr id="2" name="image2.jpg"/>
+                  <wp:docPr id="3" name="image2.jpg"/>
                   <a:graphic>
                     <a:graphicData uri="http://schemas.openxmlformats.org/drawingml/2006/picture">
                       <pic:pic>
@@ -236,6 +236,32 @@
               <w:t xml:space="preserve">Saha Vahdati</w:t>
             </w:r>
           </w:p>
+          <w:p>
+            <w:pPr>
+              <w:pStyle w:val="Heading5"/>
+              <w:spacing w:line="240" w:lineRule="auto"/>
+              <w:rPr/>
+            </w:pPr>
+            <w:bookmarkStart w:colFirst="0" w:colLast="0" w:name="_q0fx94yyoc0z" w:id="6"/>
+            <w:bookmarkEnd w:id="6"/>
+            <w:r>
+              <w:rPr>
+                <w:rtl w:val="0"/>
+              </w:rPr>
+              <w:t xml:space="preserve">Institute for Applied Informatics (InfAI), Dresden, Germany</w:t>
+            </w:r>
+          </w:p>
+          <w:p>
+            <w:pPr>
+              <w:spacing w:line="240" w:lineRule="auto"/>
+              <w:rPr/>
+            </w:pPr>
+            <w:r>
+              <w:rPr>
+                <w:rtl w:val="0"/>
+              </w:rPr>
+            </w:r>
+          </w:p>
         </w:tc>
         <w:tc>
           <w:tcPr>
@@ -253,40 +279,12 @@
               <w:rPr/>
             </w:pPr>
             <w:r>
-              <w:rPr>
-                <w:rtl w:val="0"/>
-              </w:rPr>
-            </w:r>
-          </w:p>
-        </w:tc>
-      </w:tr>
-      <w:tr>
-        <w:trPr>
-          <w:cantSplit w:val="1"/>
-          <w:tblHeader w:val="0"/>
-        </w:trPr>
-        <w:tc>
-          <w:tcPr>
-            <w:shd w:fill="auto" w:val="clear"/>
-            <w:tcMar>
-              <w:top w:w="100.0" w:type="dxa"/>
-              <w:left w:w="100.0" w:type="dxa"/>
-              <w:bottom w:w="100.0" w:type="dxa"/>
-              <w:right w:w="100.0" w:type="dxa"/>
-            </w:tcMar>
-            <w:vAlign w:val="top"/>
-          </w:tcPr>
-          <w:p>
-            <w:pPr>
-              <w:rPr/>
-            </w:pPr>
-            <w:r>
               <w:rPr/>
               <w:drawing>
                 <wp:inline distB="114300" distT="114300" distL="114300" distR="114300">
                   <wp:extent cx="1435100" cy="1435100"/>
                   <wp:effectExtent b="0" l="0" r="0" t="0"/>
-                  <wp:docPr id="3" name="image3.jpg"/>
+                  <wp:docPr id="1" name="image3.jpg"/>
                   <a:graphic>
                     <a:graphicData uri="http://schemas.openxmlformats.org/drawingml/2006/picture">
                       <pic:pic>
@@ -326,8 +324,8 @@
               <w:pStyle w:val="Heading4"/>
               <w:rPr/>
             </w:pPr>
-            <w:bookmarkStart w:colFirst="0" w:colLast="0" w:name="_vxjdevatihks" w:id="6"/>
-            <w:bookmarkEnd w:id="6"/>
+            <w:bookmarkStart w:colFirst="0" w:colLast="0" w:name="_6ifulqy44j8k" w:id="7"/>
+            <w:bookmarkEnd w:id="7"/>
             <w:r>
               <w:rPr>
                 <w:rtl w:val="0"/>
@@ -335,30 +333,19 @@
               <w:t xml:space="preserve">Annalisa Gentile</w:t>
             </w:r>
           </w:p>
-        </w:tc>
-        <w:tc>
-          <w:tcPr>
-            <w:shd w:fill="auto" w:val="clear"/>
-            <w:tcMar>
-              <w:top w:w="100.0" w:type="dxa"/>
-              <w:left w:w="100.0" w:type="dxa"/>
-              <w:bottom w:w="100.0" w:type="dxa"/>
-              <w:right w:w="100.0" w:type="dxa"/>
-            </w:tcMar>
-            <w:vAlign w:val="top"/>
-          </w:tcPr>
           <w:p>
             <w:pPr>
-              <w:shd w:fill="ffffff" w:val="clear"/>
-              <w:rPr>
-                <w:rFonts w:ascii="Lato" w:cs="Lato" w:eastAsia="Lato" w:hAnsi="Lato"/>
-                <w:color w:val="212529"/>
-              </w:rPr>
+              <w:pStyle w:val="Heading5"/>
+              <w:spacing w:line="240" w:lineRule="auto"/>
+              <w:rPr/>
             </w:pPr>
-            <w:r>
-              <w:rPr>
-                <w:rtl w:val="0"/>
-              </w:rPr>
+            <w:bookmarkStart w:colFirst="0" w:colLast="0" w:name="_l80y34xeh1tk" w:id="8"/>
+            <w:bookmarkEnd w:id="8"/>
+            <w:r>
+              <w:rPr>
+                <w:rtl w:val="0"/>
+              </w:rPr>
+              <w:t xml:space="preserve">IBM Research, San Jose, CA, USA</w:t>
             </w:r>
           </w:p>
         </w:tc>
@@ -369,8 +356,8 @@
         <w:pStyle w:val="Heading3"/>
         <w:rPr/>
       </w:pPr>
-      <w:bookmarkStart w:colFirst="0" w:colLast="0" w:name="_9nc1div9e89y" w:id="7"/>
-      <w:bookmarkEnd w:id="7"/>
+      <w:bookmarkStart w:colFirst="0" w:colLast="0" w:name="_9nc1div9e89y" w:id="9"/>
+      <w:bookmarkEnd w:id="9"/>
       <w:r>
         <w:rPr>
           <w:rtl w:val="0"/>
@@ -453,7 +440,7 @@
                 <wp:inline distB="114300" distT="114300" distL="114300" distR="114300">
                   <wp:extent cx="1376363" cy="1859949"/>
                   <wp:effectExtent b="0" l="0" r="0" t="0"/>
-                  <wp:docPr id="1" name="image1.png"/>
+                  <wp:docPr id="2" name="image1.png"/>
                   <a:graphic>
                     <a:graphicData uri="http://schemas.openxmlformats.org/drawingml/2006/picture">
                       <pic:pic>
@@ -493,8 +480,8 @@
               <w:pStyle w:val="Heading4"/>
               <w:rPr/>
             </w:pPr>
-            <w:bookmarkStart w:colFirst="0" w:colLast="0" w:name="_nb15r47l0wg6" w:id="8"/>
-            <w:bookmarkEnd w:id="8"/>
+            <w:bookmarkStart w:colFirst="0" w:colLast="0" w:name="_nb15r47l0wg6" w:id="10"/>
+            <w:bookmarkEnd w:id="10"/>
             <w:r>
               <w:rPr>
                 <w:rtl w:val="0"/>
@@ -507,8 +494,8 @@
               <w:pStyle w:val="Heading5"/>
               <w:rPr/>
             </w:pPr>
-            <w:bookmarkStart w:colFirst="0" w:colLast="0" w:name="_iacrxavu9tcp" w:id="9"/>
-            <w:bookmarkEnd w:id="9"/>
+            <w:bookmarkStart w:colFirst="0" w:colLast="0" w:name="_iacrxavu9tcp" w:id="11"/>
+            <w:bookmarkEnd w:id="11"/>
             <w:r>
               <w:rPr>
                 <w:rtl w:val="0"/>

</xml_diff>

<commit_message>
chairs added + sessions subtitles
</commit_message>
<xml_diff>
--- a/content/programme/DBpedia_Session_1.docx
+++ b/content/programme/DBpedia_Session_1.docx
@@ -30,12 +30,28 @@
     </w:p>
     <w:p>
       <w:pPr>
+        <w:pStyle w:val="Heading5"/>
+        <w:shd w:fill="ffffff" w:val="clear"/>
+        <w:spacing w:after="80" w:before="240" w:lineRule="auto"/>
+        <w:rPr/>
+      </w:pPr>
+      <w:bookmarkStart w:colFirst="0" w:colLast="0" w:name="_bkmcka9mu1jx" w:id="1"/>
+      <w:bookmarkEnd w:id="1"/>
+      <w:r>
+        <w:rPr>
+          <w:rtl w:val="0"/>
+        </w:rPr>
+        <w:t xml:space="preserve">Session 1 (DBpedia)</w:t>
+      </w:r>
+    </w:p>
+    <w:p>
+      <w:pPr>
         <w:pStyle w:val="Heading4"/>
         <w:shd w:fill="ffffff" w:val="clear"/>
         <w:rPr/>
       </w:pPr>
-      <w:bookmarkStart w:colFirst="0" w:colLast="0" w:name="_o89ahz6k4vh" w:id="1"/>
-      <w:bookmarkEnd w:id="1"/>
+      <w:bookmarkStart w:colFirst="0" w:colLast="0" w:name="_o89ahz6k4vh" w:id="2"/>
+      <w:bookmarkEnd w:id="2"/>
       <w:r>
         <w:rPr>
           <w:rtl w:val="0"/>
@@ -49,8 +65,8 @@
         <w:shd w:fill="ffffff" w:val="clear"/>
         <w:rPr/>
       </w:pPr>
-      <w:bookmarkStart w:colFirst="0" w:colLast="0" w:name="_ctb0ha7qz9im" w:id="2"/>
-      <w:bookmarkEnd w:id="2"/>
+      <w:bookmarkStart w:colFirst="0" w:colLast="0" w:name="_ctb0ha7qz9im" w:id="3"/>
+      <w:bookmarkEnd w:id="3"/>
       <w:r>
         <w:rPr>
           <w:rtl w:val="0"/>
@@ -74,8 +90,8 @@
         <w:spacing w:after="160" w:before="300" w:line="304.9411764705883" w:lineRule="auto"/>
         <w:rPr/>
       </w:pPr>
-      <w:bookmarkStart w:colFirst="0" w:colLast="0" w:name="_meaioro9712u" w:id="3"/>
-      <w:bookmarkEnd w:id="3"/>
+      <w:bookmarkStart w:colFirst="0" w:colLast="0" w:name="_meaioro9712u" w:id="4"/>
+      <w:bookmarkEnd w:id="4"/>
       <w:r>
         <w:rPr>
           <w:rFonts w:ascii="Lato" w:cs="Lato" w:eastAsia="Lato" w:hAnsi="Lato"/>
@@ -98,8 +114,8 @@
         <w:pStyle w:val="Heading3"/>
         <w:rPr/>
       </w:pPr>
-      <w:bookmarkStart w:colFirst="0" w:colLast="0" w:name="_9i3nwncylofq" w:id="4"/>
-      <w:bookmarkEnd w:id="4"/>
+      <w:bookmarkStart w:colFirst="0" w:colLast="0" w:name="_9i3nwncylofq" w:id="5"/>
+      <w:bookmarkEnd w:id="5"/>
       <w:r>
         <w:rPr>
           <w:rtl w:val="0"/>
@@ -187,12 +203,12 @@
                 <wp:inline distB="114300" distT="114300" distL="114300" distR="114300">
                   <wp:extent cx="1435100" cy="1435100"/>
                   <wp:effectExtent b="0" l="0" r="0" t="0"/>
-                  <wp:docPr id="3" name="image2.jpg"/>
+                  <wp:docPr id="3" name="image1.jpg"/>
                   <a:graphic>
                     <a:graphicData uri="http://schemas.openxmlformats.org/drawingml/2006/picture">
                       <pic:pic>
                         <pic:nvPicPr>
-                          <pic:cNvPr id="0" name="image2.jpg"/>
+                          <pic:cNvPr id="0" name="image1.jpg"/>
                           <pic:cNvPicPr preferRelativeResize="0"/>
                         </pic:nvPicPr>
                         <pic:blipFill>
@@ -227,8 +243,8 @@
               <w:pStyle w:val="Heading4"/>
               <w:rPr/>
             </w:pPr>
-            <w:bookmarkStart w:colFirst="0" w:colLast="0" w:name="_ykydn2misv13" w:id="5"/>
-            <w:bookmarkEnd w:id="5"/>
+            <w:bookmarkStart w:colFirst="0" w:colLast="0" w:name="_ykydn2misv13" w:id="6"/>
+            <w:bookmarkEnd w:id="6"/>
             <w:r>
               <w:rPr>
                 <w:rtl w:val="0"/>
@@ -242,8 +258,8 @@
               <w:spacing w:line="240" w:lineRule="auto"/>
               <w:rPr/>
             </w:pPr>
-            <w:bookmarkStart w:colFirst="0" w:colLast="0" w:name="_q0fx94yyoc0z" w:id="6"/>
-            <w:bookmarkEnd w:id="6"/>
+            <w:bookmarkStart w:colFirst="0" w:colLast="0" w:name="_q0fx94yyoc0z" w:id="7"/>
+            <w:bookmarkEnd w:id="7"/>
             <w:r>
               <w:rPr>
                 <w:rtl w:val="0"/>
@@ -324,8 +340,8 @@
               <w:pStyle w:val="Heading4"/>
               <w:rPr/>
             </w:pPr>
-            <w:bookmarkStart w:colFirst="0" w:colLast="0" w:name="_6ifulqy44j8k" w:id="7"/>
-            <w:bookmarkEnd w:id="7"/>
+            <w:bookmarkStart w:colFirst="0" w:colLast="0" w:name="_6ifulqy44j8k" w:id="8"/>
+            <w:bookmarkEnd w:id="8"/>
             <w:r>
               <w:rPr>
                 <w:rtl w:val="0"/>
@@ -339,8 +355,8 @@
               <w:spacing w:line="240" w:lineRule="auto"/>
               <w:rPr/>
             </w:pPr>
-            <w:bookmarkStart w:colFirst="0" w:colLast="0" w:name="_l80y34xeh1tk" w:id="8"/>
-            <w:bookmarkEnd w:id="8"/>
+            <w:bookmarkStart w:colFirst="0" w:colLast="0" w:name="_l80y34xeh1tk" w:id="9"/>
+            <w:bookmarkEnd w:id="9"/>
             <w:r>
               <w:rPr>
                 <w:rtl w:val="0"/>
@@ -356,8 +372,8 @@
         <w:pStyle w:val="Heading3"/>
         <w:rPr/>
       </w:pPr>
-      <w:bookmarkStart w:colFirst="0" w:colLast="0" w:name="_9nc1div9e89y" w:id="9"/>
-      <w:bookmarkEnd w:id="9"/>
+      <w:bookmarkStart w:colFirst="0" w:colLast="0" w:name="_9nc1div9e89y" w:id="10"/>
+      <w:bookmarkEnd w:id="10"/>
       <w:r>
         <w:rPr>
           <w:rtl w:val="0"/>
@@ -440,12 +456,12 @@
                 <wp:inline distB="114300" distT="114300" distL="114300" distR="114300">
                   <wp:extent cx="1376363" cy="1859949"/>
                   <wp:effectExtent b="0" l="0" r="0" t="0"/>
-                  <wp:docPr id="2" name="image1.png"/>
+                  <wp:docPr id="2" name="image2.png"/>
                   <a:graphic>
                     <a:graphicData uri="http://schemas.openxmlformats.org/drawingml/2006/picture">
                       <pic:pic>
                         <pic:nvPicPr>
-                          <pic:cNvPr id="0" name="image1.png"/>
+                          <pic:cNvPr id="0" name="image2.png"/>
                           <pic:cNvPicPr preferRelativeResize="0"/>
                         </pic:nvPicPr>
                         <pic:blipFill>
@@ -480,8 +496,8 @@
               <w:pStyle w:val="Heading4"/>
               <w:rPr/>
             </w:pPr>
-            <w:bookmarkStart w:colFirst="0" w:colLast="0" w:name="_nb15r47l0wg6" w:id="10"/>
-            <w:bookmarkEnd w:id="10"/>
+            <w:bookmarkStart w:colFirst="0" w:colLast="0" w:name="_nb15r47l0wg6" w:id="11"/>
+            <w:bookmarkEnd w:id="11"/>
             <w:r>
               <w:rPr>
                 <w:rtl w:val="0"/>
@@ -494,8 +510,8 @@
               <w:pStyle w:val="Heading5"/>
               <w:rPr/>
             </w:pPr>
-            <w:bookmarkStart w:colFirst="0" w:colLast="0" w:name="_iacrxavu9tcp" w:id="11"/>
-            <w:bookmarkEnd w:id="11"/>
+            <w:bookmarkStart w:colFirst="0" w:colLast="0" w:name="_iacrxavu9tcp" w:id="12"/>
+            <w:bookmarkEnd w:id="12"/>
             <w:r>
               <w:rPr>
                 <w:rtl w:val="0"/>

</xml_diff>